<commit_message>
updated ui and link sharing
</commit_message>
<xml_diff>
--- a/Travel Diaries.docx
+++ b/Travel Diaries.docx
@@ -5,7 +5,7 @@
     <w:p>
       <w:r>
         <w:pict>
-          <v:rect id="_x0000_s1027" o:spid="_x0000_s1027" o:spt="1" style="position:absolute;left:0pt;margin-left:2.35pt;margin-top:469.65pt;height:54pt;width:431.1pt;mso-wrap-style:none;z-index:251660288;mso-width-relative:page;mso-height-relative:page;" stroked="f" coordsize="21600,21600">
+          <v:rect id="_x0000_s1027" o:spid="_x0000_s1027" o:spt="1" style="position:absolute;left:0pt;margin-left:2.35pt;margin-top:469.65pt;height:54pt;width:431.1pt;mso-wrap-style:none;z-index:251661312;mso-width-relative:page;mso-height-relative:page;" stroked="f" coordsize="21600,21600">
             <v:path/>
             <v:fill focussize="0,0"/>
             <v:stroke on="f"/>
@@ -32,55 +32,7 @@
                       <w:u w:val="none"/>
                       <w:lang w:val="en-US"/>
                     </w:rPr>
-                    <w:t xml:space="preserve">This is a website where people can </w:t>
-                  </w:r>
-                  <w:r>
-                    <w:rPr>
-                      <w:rFonts w:hint="default" w:ascii="Bahnschrift SemiLight SemiConde" w:hAnsi="Bahnschrift SemiLight SemiConde" w:cs="Bahnschrift SemiLight SemiConde"/>
-                      <w:b w:val="0"/>
-                      <w:bCs w:val="0"/>
-                      <w:sz w:val="30"/>
-                      <w:szCs w:val="30"/>
-                      <w:u w:val="none"/>
-                      <w:lang w:val="en-US"/>
-                    </w:rPr>
-                    <w:t xml:space="preserve">create an account </w:t>
-                  </w:r>
-                  <w:r>
-                    <w:rPr>
-                      <w:rFonts w:hint="default" w:ascii="Bahnschrift SemiLight SemiConde" w:hAnsi="Bahnschrift SemiLight SemiConde" w:cs="Bahnschrift SemiLight SemiConde"/>
-                      <w:b w:val="0"/>
-                      <w:bCs w:val="0"/>
-                      <w:sz w:val="30"/>
-                      <w:szCs w:val="30"/>
-                      <w:u w:val="none"/>
-                      <w:lang w:val="en-US"/>
-                    </w:rPr>
-                    <w:t xml:space="preserve">and </w:t>
-                  </w:r>
-                  <w:r>
-                    <w:rPr>
-                      <w:rFonts w:hint="default" w:ascii="Bahnschrift SemiLight SemiConde" w:hAnsi="Bahnschrift SemiLight SemiConde" w:cs="Bahnschrift SemiLight SemiConde"/>
-                      <w:b w:val="0"/>
-                      <w:bCs w:val="0"/>
-                      <w:sz w:val="30"/>
-                      <w:szCs w:val="30"/>
-                      <w:u w:val="none"/>
-                      <w:lang w:val="en-US"/>
-                    </w:rPr>
-                    <w:t>write review</w:t>
-                  </w:r>
-                  <w:r>
-                    <w:rPr>
-                      <w:rFonts w:hint="default" w:ascii="Bahnschrift SemiLight SemiConde" w:hAnsi="Bahnschrift SemiLight SemiConde" w:cs="Bahnschrift SemiLight SemiConde"/>
-                      <w:b w:val="0"/>
-                      <w:bCs w:val="0"/>
-                      <w:sz w:val="30"/>
-                      <w:szCs w:val="30"/>
-                      <w:u w:val="none"/>
-                      <w:lang w:val="en-US"/>
-                    </w:rPr>
-                    <w:t xml:space="preserve"> on the places the have visited. Other</w:t>
+                    <w:t>This is a website where people can create an account and write review on the places the have visited. Other</w:t>
                   </w:r>
                   <w:r>
                     <w:rPr>
@@ -104,31 +56,7 @@
                       <w:u w:val="none"/>
                       <w:lang w:val="en-US"/>
                     </w:rPr>
-                    <w:t xml:space="preserve">people can open this website and </w:t>
-                  </w:r>
-                  <w:r>
-                    <w:rPr>
-                      <w:rFonts w:hint="default" w:ascii="Bahnschrift SemiLight SemiConde" w:hAnsi="Bahnschrift SemiLight SemiConde" w:cs="Bahnschrift SemiLight SemiConde"/>
-                      <w:b w:val="0"/>
-                      <w:bCs w:val="0"/>
-                      <w:sz w:val="30"/>
-                      <w:szCs w:val="30"/>
-                      <w:u w:val="none"/>
-                      <w:lang w:val="en-US"/>
-                    </w:rPr>
-                    <w:t xml:space="preserve">search the place </w:t>
-                  </w:r>
-                  <w:r>
-                    <w:rPr>
-                      <w:rFonts w:hint="default" w:ascii="Bahnschrift SemiLight SemiConde" w:hAnsi="Bahnschrift SemiLight SemiConde" w:cs="Bahnschrift SemiLight SemiConde"/>
-                      <w:b w:val="0"/>
-                      <w:bCs w:val="0"/>
-                      <w:sz w:val="30"/>
-                      <w:szCs w:val="30"/>
-                      <w:u w:val="none"/>
-                      <w:lang w:val="en-US"/>
-                    </w:rPr>
-                    <w:t>and the reviews related to that place will be shown to them.</w:t>
+                    <w:t>people can open this website and search the place and the reviews related to that place will be shown to them.</w:t>
                   </w:r>
                 </w:p>
               </w:txbxContent>
@@ -138,7 +66,7 @@
       </w:r>
       <w:r>
         <w:pict>
-          <v:rect id="_x0000_s1028" o:spid="_x0000_s1028" o:spt="1" style="position:absolute;left:0pt;margin-left:4.6pt;margin-top:388.55pt;height:132pt;width:448.85pt;z-index:251659264;mso-width-relative:page;mso-height-relative:page;" stroked="f" coordsize="21600,21600">
+          <v:rect id="_x0000_s1028" o:spid="_x0000_s1028" o:spt="1" style="position:absolute;left:0pt;margin-left:4.6pt;margin-top:388.55pt;height:132pt;width:448.85pt;z-index:251660288;mso-width-relative:page;mso-height-relative:page;" stroked="f" coordsize="21600,21600">
             <v:path/>
             <v:fill focussize="0,0"/>
             <v:stroke on="f"/>
@@ -161,7 +89,7 @@
                       <w:sz w:val="84"/>
                       <w:lang w:val="en-US"/>
                     </w:rPr>
-                    <w:t>Travel Diaries</w:t>
+                    <w:t>TravelMate</w:t>
                   </w:r>
                 </w:p>
               </w:txbxContent>
@@ -175,7 +103,7 @@
           <w:lang w:eastAsia="zh-CN"/>
         </w:rPr>
         <w:pict>
-          <v:shape id="_x0000_s1029" o:spid="_x0000_s1029" o:spt="75" type="#_x0000_t75" style="position:absolute;left:0pt;height:453.4pt;width:612.5pt;mso-position-horizontal:left;mso-position-horizontal-relative:page;mso-position-vertical:top;mso-position-vertical-relative:page;z-index:-251658240;mso-width-relative:page;mso-height-relative:page;" filled="f" o:preferrelative="t" stroked="f" coordsize="21600,21600">
+          <v:shape id="_x0000_s1029" o:spid="_x0000_s1029" o:spt="75" type="#_x0000_t75" style="position:absolute;left:0pt;height:453.4pt;width:612.5pt;mso-position-horizontal:left;mso-position-horizontal-relative:page;mso-position-vertical:top;mso-position-vertical-relative:page;z-index:-251657216;mso-width-relative:page;mso-height-relative:page;" filled="f" o:preferrelative="t" stroked="f" coordsize="21600,21600">
             <v:path/>
             <v:fill on="f" focussize="0,0"/>
             <v:stroke on="f"/>
@@ -204,6 +132,8 @@
           <w:docGrid w:linePitch="360" w:charSpace="0"/>
         </w:sectPr>
       </w:pPr>
+      <w:bookmarkStart w:id="0" w:name="_GoBack"/>
+      <w:bookmarkEnd w:id="0"/>
     </w:p>
     <w:p>
       <w:pPr>
@@ -329,6 +259,17 @@
           <w:lang w:val="en-US"/>
         </w:rPr>
         <w:tab/>
+      </w:r>
+      <w:r>
+        <w:rPr>
+          <w:rFonts w:hint="default"/>
+          <w:b w:val="0"/>
+          <w:bCs w:val="0"/>
+          <w:sz w:val="30"/>
+          <w:szCs w:val="30"/>
+          <w:u w:val="none"/>
+          <w:lang w:val="en-US"/>
+        </w:rPr>
         <w:t xml:space="preserve">people can open this website and </w:t>
       </w:r>
       <w:r>
@@ -366,6 +307,17 @@
           <w:lang w:val="en-US"/>
         </w:rPr>
         <w:tab/>
+      </w:r>
+      <w:r>
+        <w:rPr>
+          <w:rFonts w:hint="default"/>
+          <w:b w:val="0"/>
+          <w:bCs w:val="0"/>
+          <w:sz w:val="30"/>
+          <w:szCs w:val="30"/>
+          <w:u w:val="none"/>
+          <w:lang w:val="en-US"/>
+        </w:rPr>
         <w:t>them.</w:t>
       </w:r>
     </w:p>
@@ -854,6 +806,7 @@
     <w:p>
       <w:pPr>
         <w:numPr>
+          <w:ilvl w:val="0"/>
           <w:numId w:val="0"/>
         </w:numPr>
         <w:jc w:val="both"/>
@@ -871,6 +824,7 @@
     <w:p>
       <w:pPr>
         <w:numPr>
+          <w:ilvl w:val="0"/>
           <w:numId w:val="0"/>
         </w:numPr>
         <w:jc w:val="both"/>
@@ -900,6 +854,7 @@
     <w:p>
       <w:pPr>
         <w:numPr>
+          <w:ilvl w:val="0"/>
           <w:numId w:val="0"/>
         </w:numPr>
         <w:jc w:val="both"/>
@@ -929,6 +884,7 @@
     <w:p>
       <w:pPr>
         <w:numPr>
+          <w:ilvl w:val="0"/>
           <w:numId w:val="0"/>
         </w:numPr>
         <w:jc w:val="both"/>
@@ -952,6 +908,7 @@
     <w:p>
       <w:pPr>
         <w:numPr>
+          <w:ilvl w:val="0"/>
           <w:numId w:val="0"/>
         </w:numPr>
         <w:jc w:val="center"/>
@@ -981,6 +938,7 @@
     <w:p>
       <w:pPr>
         <w:numPr>
+          <w:ilvl w:val="0"/>
           <w:numId w:val="0"/>
         </w:numPr>
         <w:jc w:val="center"/>
@@ -998,6 +956,7 @@
     <w:p>
       <w:pPr>
         <w:numPr>
+          <w:ilvl w:val="0"/>
           <w:numId w:val="0"/>
         </w:numPr>
         <w:jc w:val="both"/>
@@ -1027,6 +986,7 @@
     <w:p>
       <w:pPr>
         <w:numPr>
+          <w:ilvl w:val="0"/>
           <w:numId w:val="0"/>
         </w:numPr>
         <w:jc w:val="both"/>
@@ -1088,12 +1048,11 @@
           </wp:inline>
         </w:drawing>
       </w:r>
-      <w:bookmarkStart w:id="0" w:name="_GoBack"/>
-      <w:bookmarkEnd w:id="0"/>
-    </w:p>
-    <w:p>
-      <w:pPr>
-        <w:numPr>
+    </w:p>
+    <w:p>
+      <w:pPr>
+        <w:numPr>
+          <w:ilvl w:val="0"/>
           <w:numId w:val="0"/>
         </w:numPr>
         <w:jc w:val="both"/>
@@ -1111,6 +1070,7 @@
     <w:p>
       <w:pPr>
         <w:numPr>
+          <w:ilvl w:val="0"/>
           <w:numId w:val="0"/>
         </w:numPr>
         <w:ind w:left="151" w:hanging="151" w:hangingChars="50"/>
@@ -1141,6 +1101,7 @@
     <w:p>
       <w:pPr>
         <w:numPr>
+          <w:ilvl w:val="0"/>
           <w:numId w:val="0"/>
         </w:numPr>
         <w:ind w:left="151" w:hanging="151" w:hangingChars="50"/>
@@ -1207,6 +1168,7 @@
     <w:p>
       <w:pPr>
         <w:numPr>
+          <w:ilvl w:val="0"/>
           <w:numId w:val="0"/>
         </w:numPr>
         <w:ind w:left="151" w:hanging="151" w:hangingChars="50"/>
@@ -1225,6 +1187,7 @@
     <w:p>
       <w:pPr>
         <w:numPr>
+          <w:ilvl w:val="0"/>
           <w:numId w:val="0"/>
         </w:numPr>
         <w:ind w:left="151" w:hanging="151" w:hangingChars="50"/>
@@ -1255,6 +1218,7 @@
     <w:p>
       <w:pPr>
         <w:numPr>
+          <w:ilvl w:val="0"/>
           <w:numId w:val="0"/>
         </w:numPr>
         <w:ind w:left="151" w:hanging="151" w:hangingChars="50"/>
@@ -1329,7 +1293,7 @@
 </file>
 
 <file path=word/numbering.xml><?xml version="1.0" encoding="utf-8"?>
-<w:numbering xmlns:wpc="http://schemas.microsoft.com/office/word/2010/wordprocessingCanvas" xmlns:mc="http://schemas.openxmlformats.org/markup-compatibility/2006" xmlns:o="urn:schemas-microsoft-com:office:office" xmlns:r="http://schemas.openxmlformats.org/officeDocument/2006/relationships" xmlns:m="http://schemas.openxmlformats.org/officeDocument/2006/math" xmlns:v="urn:schemas-microsoft-com:vml" xmlns:wp14="http://schemas.microsoft.com/office/word/2010/wordprocessingDrawing" xmlns:wp="http://schemas.openxmlformats.org/drawingml/2006/wordprocessingDrawing" xmlns:w10="urn:schemas-microsoft-com:office:word" xmlns:w="http://schemas.openxmlformats.org/wordprocessingml/2006/main" xmlns:w14="http://schemas.microsoft.com/office/word/2010/wordml" xmlns:wpg="http://schemas.microsoft.com/office/word/2010/wordprocessingGroup" xmlns:wpi="http://schemas.microsoft.com/office/word/2010/wordprocessingInk" xmlns:wne="http://schemas.microsoft.com/office/word/2006/wordml" xmlns:wps="http://schemas.microsoft.com/office/word/2010/wordprocessingShape" mc:Ignorable="w14 wp14">
+<w:numbering xmlns:wpc="http://schemas.microsoft.com/office/word/2010/wordprocessingCanvas" xmlns:mc="http://schemas.openxmlformats.org/markup-compatibility/2006" xmlns:o="urn:schemas-microsoft-com:office:office" xmlns:r="http://schemas.openxmlformats.org/officeDocument/2006/relationships" xmlns:m="http://schemas.openxmlformats.org/officeDocument/2006/math" xmlns:v="urn:schemas-microsoft-com:vml" xmlns:wp14="http://schemas.microsoft.com/office/word/2010/wordprocessingDrawing" xmlns:wp="http://schemas.openxmlformats.org/drawingml/2006/wordprocessingDrawing" xmlns:w10="urn:schemas-microsoft-com:office:word" xmlns:w="http://schemas.openxmlformats.org/wordprocessingml/2006/main" xmlns:w14="http://schemas.microsoft.com/office/word/2010/wordml" xmlns:wpg="http://schemas.microsoft.com/office/word/2010/wordprocessingGroup" xmlns:wpi="http://schemas.microsoft.com/office/word/2010/wordprocessingInk" xmlns:wne="http://schemas.microsoft.com/office/word/2006/wordml" xmlns:wps="http://schemas.microsoft.com/office/word/2010/wordprocessingShape" xmlns:wpsCustomData="http://www.wps.cn/officeDocument/2013/wpsCustomData" mc:Ignorable="w14 wp14">
   <w:abstractNum w:abstractNumId="0">
     <w:nsid w:val="BB548912"/>
     <w:multiLevelType w:val="singleLevel"/>
@@ -1364,7 +1328,7 @@
 </file>
 
 <file path=word/styles.xml><?xml version="1.0" encoding="utf-8"?>
-<w:styles xmlns:mc="http://schemas.openxmlformats.org/markup-compatibility/2006" xmlns:o="urn:schemas-microsoft-com:office:office" xmlns:r="http://schemas.openxmlformats.org/officeDocument/2006/relationships" xmlns:m="http://schemas.openxmlformats.org/officeDocument/2006/math" xmlns:v="urn:schemas-microsoft-com:vml" xmlns:w="http://schemas.openxmlformats.org/wordprocessingml/2006/main" xmlns:w14="http://schemas.microsoft.com/office/word/2010/wordml" xmlns:w10="urn:schemas-microsoft-com:office:word" xmlns:sl="http://schemas.openxmlformats.org/schemaLibrary/2006/main" mc:Ignorable="w14">
+<w:styles xmlns:mc="http://schemas.openxmlformats.org/markup-compatibility/2006" xmlns:o="urn:schemas-microsoft-com:office:office" xmlns:r="http://schemas.openxmlformats.org/officeDocument/2006/relationships" xmlns:m="http://schemas.openxmlformats.org/officeDocument/2006/math" xmlns:v="urn:schemas-microsoft-com:vml" xmlns:w="http://schemas.openxmlformats.org/wordprocessingml/2006/main" xmlns:w14="http://schemas.microsoft.com/office/word/2010/wordml" xmlns:w10="urn:schemas-microsoft-com:office:word" xmlns:sl="http://schemas.openxmlformats.org/schemaLibrary/2006/main" xmlns:wpsCustomData="http://www.wps.cn/officeDocument/2013/wpsCustomData" mc:Ignorable="w14">
   <w:docDefaults>
     <w:rPrDefault>
       <w:rPr>
@@ -1632,12 +1596,12 @@
       <w:lang w:val="en-US" w:eastAsia="zh-CN" w:bidi="ar-SA"/>
     </w:rPr>
   </w:style>
-  <w:style w:type="character" w:default="1" w:styleId="4">
+  <w:style w:type="character" w:default="1" w:styleId="2">
     <w:name w:val="Default Paragraph Font"/>
     <w:semiHidden/>
     <w:uiPriority w:val="0"/>
   </w:style>
-  <w:style w:type="table" w:default="1" w:styleId="5">
+  <w:style w:type="table" w:default="1" w:styleId="3">
     <w:name w:val="Normal Table"/>
     <w:semiHidden/>
     <w:qFormat/>
@@ -1651,7 +1615,7 @@
       </w:tblCellMar>
     </w:tblPr>
   </w:style>
-  <w:style w:type="paragraph" w:styleId="2">
+  <w:style w:type="paragraph" w:styleId="4">
     <w:name w:val="footer"/>
     <w:basedOn w:val="1"/>
     <w:uiPriority w:val="0"/>
@@ -1668,10 +1632,9 @@
       <w:rFonts w:ascii="Times New Roman" w:hAnsi="Times New Roman" w:eastAsia="SimSun" w:cs="Times New Roman"/>
       <w:kern w:val="2"/>
       <w:sz w:val="18"/>
-      <w:lang/>
     </w:rPr>
   </w:style>
-  <w:style w:type="paragraph" w:styleId="3">
+  <w:style w:type="paragraph" w:styleId="5">
     <w:name w:val="header"/>
     <w:basedOn w:val="1"/>
     <w:uiPriority w:val="0"/>
@@ -1696,7 +1659,6 @@
       <w:rFonts w:ascii="Times New Roman" w:hAnsi="Times New Roman" w:eastAsia="SimSun" w:cs="Times New Roman"/>
       <w:kern w:val="2"/>
       <w:sz w:val="18"/>
-      <w:lang/>
     </w:rPr>
   </w:style>
   <w:style w:type="paragraph" w:customStyle="1" w:styleId="6">
@@ -1704,13 +1666,13 @@
     <w:link w:val="7"/>
     <w:uiPriority w:val="0"/>
     <w:rPr>
-      <w:rFonts w:hint="default" w:ascii="Times New Roman" w:hAnsi="Times New Roman" w:eastAsia="SimSun"/>
+      <w:rFonts w:hint="default" w:ascii="Times New Roman" w:hAnsi="Times New Roman" w:eastAsia="SimSun" w:cstheme="minorBidi"/>
       <w:sz w:val="22"/>
     </w:rPr>
   </w:style>
   <w:style w:type="character" w:customStyle="1" w:styleId="7">
     <w:name w:val="无间隔 Char"/>
-    <w:basedOn w:val="4"/>
+    <w:basedOn w:val="2"/>
     <w:link w:val="6"/>
     <w:uiPriority w:val="0"/>
     <w:rPr>

</xml_diff>